<commit_message>
Dodata 'unsubscribe' funkcionalnost i napravljen StatsManager servis
</commit_message>
<xml_diff>
--- a/PubSub/Dokumentacija IKP.docx
+++ b/PubSub/Dokumentacija IKP.docx
@@ -2650,6 +2650,28 @@
           </wp:anchor>
         </w:drawing>
       </w:r>
+    </w:p>
+    <w:p>
+      <w:pPr>
+        <w:ind w:left="0" w:firstLine="0"/>
+        <w:rPr>
+          <w:rFonts w:ascii="Calibri" w:hAnsi="Calibri" w:cs="Calibri"/>
+          <w:sz w:val="30"/>
+          <w:szCs w:val="30"/>
+          <w:lang w:val="sr-Latn-RS"/>
+        </w:rPr>
+      </w:pPr>
+    </w:p>
+    <w:p>
+      <w:pPr>
+        <w:ind w:left="0" w:firstLine="0"/>
+        <w:rPr>
+          <w:rFonts w:ascii="Calibri" w:hAnsi="Calibri" w:cs="Calibri"/>
+          <w:sz w:val="30"/>
+          <w:szCs w:val="30"/>
+          <w:lang w:val="sr-Latn-RS"/>
+        </w:rPr>
+      </w:pPr>
     </w:p>
     <w:p>
       <w:pPr>

</xml_diff>